<commit_message>
modifications for client simplicity
</commit_message>
<xml_diff>
--- a/API_definition.docx
+++ b/API_definition.docx
@@ -10,17 +10,15 @@
     <w:p/>
     <w:p>
       <w:r>
-        <w:t>GET /user/:username/:password – retrieves a user with matching username and password hash.</w:t>
-      </w:r>
-    </w:p>
-    <w:p>
-      <w:r>
-        <w:t>POST /user – add a new user</w:t>
-      </w:r>
-    </w:p>
-    <w:p>
-      <w:r>
-        <w:t>PATCH /user – update a user</w:t>
+        <w:t xml:space="preserve">POST /login – validates login credentials and returns </w:t>
+      </w:r>
+    </w:p>
+    <w:p>
+      <w:r>
+        <w:t>POST</w:t>
+      </w:r>
+      <w:r>
+        <w:t xml:space="preserve"> /user– retrieves a user with matching username and password hash.</w:t>
       </w:r>
     </w:p>
     <w:p>
@@ -66,7 +64,13 @@
     </w:p>
     <w:p>
       <w:r>
-        <w:t>GET /reimbursements/status/:status – retrieves all reimbursements with matching status</w:t>
+        <w:t>GET /reimbursements</w:t>
+      </w:r>
+      <w:r>
+        <w:t>/status/:status</w:t>
+      </w:r>
+      <w:r>
+        <w:t xml:space="preserve"> – retrieves all reimbursements with matching status</w:t>
       </w:r>
     </w:p>
     <w:p>
@@ -229,6 +233,7 @@
     <w:lsdException w:name="HTML Sample" w:semiHidden="1" w:unhideWhenUsed="1"/>
     <w:lsdException w:name="HTML Typewriter" w:semiHidden="1" w:unhideWhenUsed="1"/>
     <w:lsdException w:name="HTML Variable" w:semiHidden="1" w:unhideWhenUsed="1"/>
+    <w:lsdException w:name="Normal Table" w:semiHidden="1" w:unhideWhenUsed="1"/>
     <w:lsdException w:name="annotation subject" w:semiHidden="1" w:unhideWhenUsed="1"/>
     <w:lsdException w:name="No List" w:semiHidden="1" w:unhideWhenUsed="1"/>
     <w:lsdException w:name="Outline List 1" w:semiHidden="1" w:unhideWhenUsed="1"/>
@@ -275,8 +280,10 @@
     <w:lsdException w:name="Table Subtle 2" w:semiHidden="1" w:unhideWhenUsed="1"/>
     <w:lsdException w:name="Table Web 1" w:semiHidden="1" w:unhideWhenUsed="1"/>
     <w:lsdException w:name="Table Web 2" w:semiHidden="1" w:unhideWhenUsed="1"/>
+    <w:lsdException w:name="Table Web 3" w:semiHidden="1" w:unhideWhenUsed="1"/>
     <w:lsdException w:name="Balloon Text" w:semiHidden="1" w:unhideWhenUsed="1"/>
     <w:lsdException w:name="Table Grid" w:uiPriority="39"/>
+    <w:lsdException w:name="Table Theme" w:semiHidden="1" w:unhideWhenUsed="1"/>
     <w:lsdException w:name="Placeholder Text" w:semiHidden="1"/>
     <w:lsdException w:name="No Spacing" w:uiPriority="1" w:qFormat="1"/>
     <w:lsdException w:name="Light Shading" w:uiPriority="60"/>

</xml_diff>